<commit_message>
Removed table border in character's list
In the OS template, the border around the list of characters is removed
and the table's width fits content.
</commit_message>
<xml_diff>
--- a/script_drafter/resources/OS_template.docx
+++ b/script_drafter/resources/OS_template.docx
@@ -292,34 +292,20 @@
     </w:p>
     <w:tbl>
       <w:tblPr>
-        <w:tblW w:w="10800" w:type="dxa"/>
-        <w:tblBorders>
-          <w:top w:val="single" w:sz="8" w:space="0" w:color="4F81BD"/>
-          <w:left w:val="single" w:sz="8" w:space="0" w:color="4F81BD"/>
-          <w:bottom w:val="single" w:sz="8" w:space="0" w:color="4F81BD"/>
-          <w:right w:val="single" w:sz="8" w:space="0" w:color="4F81BD"/>
-          <w:insideH w:val="single" w:sz="8" w:space="0" w:color="4F81BD"/>
-          <w:insideV w:val="single" w:sz="8" w:space="0" w:color="4F81BD"/>
-        </w:tblBorders>
+        <w:tblW w:w="0" w:type="auto"/>
         <w:tblCellMar>
           <w:left w:w="107" w:type="dxa"/>
         </w:tblCellMar>
         <w:tblLook w:val="0000" w:firstRow="0" w:lastRow="0" w:firstColumn="0" w:lastColumn="0" w:noHBand="0" w:noVBand="0"/>
       </w:tblPr>
       <w:tblGrid>
-        <w:gridCol w:w="2309"/>
-        <w:gridCol w:w="8491"/>
+        <w:gridCol w:w="1662"/>
+        <w:gridCol w:w="977"/>
       </w:tblGrid>
       <w:tr>
         <w:tc>
           <w:tcPr>
-            <w:tcW w:w="2309" w:type="dxa"/>
-            <w:tcBorders>
-              <w:top w:val="single" w:sz="8" w:space="0" w:color="4F81BD"/>
-              <w:left w:val="single" w:sz="8" w:space="0" w:color="4F81BD"/>
-              <w:bottom w:val="single" w:sz="8" w:space="0" w:color="4F81BD"/>
-              <w:right w:val="single" w:sz="8" w:space="0" w:color="4F81BD"/>
-            </w:tcBorders>
+            <w:tcW w:w="0" w:type="auto"/>
             <w:shd w:val="clear" w:color="auto" w:fill="auto"/>
             <w:tcMar>
               <w:left w:w="107" w:type="dxa"/>
@@ -333,13 +319,7 @@
         </w:tc>
         <w:tc>
           <w:tcPr>
-            <w:tcW w:w="8490" w:type="dxa"/>
-            <w:tcBorders>
-              <w:top w:val="single" w:sz="8" w:space="0" w:color="4F81BD"/>
-              <w:left w:val="single" w:sz="8" w:space="0" w:color="4F81BD"/>
-              <w:bottom w:val="single" w:sz="8" w:space="0" w:color="4F81BD"/>
-              <w:right w:val="single" w:sz="8" w:space="0" w:color="4F81BD"/>
-            </w:tcBorders>
+            <w:tcW w:w="0" w:type="auto"/>
             <w:shd w:val="clear" w:color="auto" w:fill="auto"/>
             <w:tcMar>
               <w:left w:w="107" w:type="dxa"/>
@@ -347,7 +327,12 @@
           </w:tcPr>
           <w:p>
             <w:r>
-              <w:t>$Tutor</w:t>
+              <w:t>$Tut</w:t>
+            </w:r>
+            <w:bookmarkStart w:id="0" w:name="_GoBack"/>
+            <w:bookmarkEnd w:id="0"/>
+            <w:r>
+              <w:t>or</w:t>
             </w:r>
           </w:p>
         </w:tc>
@@ -355,13 +340,7 @@
       <w:tr>
         <w:tc>
           <w:tcPr>
-            <w:tcW w:w="2309" w:type="dxa"/>
-            <w:tcBorders>
-              <w:top w:val="single" w:sz="8" w:space="0" w:color="4F81BD"/>
-              <w:left w:val="single" w:sz="8" w:space="0" w:color="4F81BD"/>
-              <w:bottom w:val="single" w:sz="8" w:space="0" w:color="4F81BD"/>
-              <w:right w:val="single" w:sz="8" w:space="0" w:color="4F81BD"/>
-            </w:tcBorders>
+            <w:tcW w:w="0" w:type="auto"/>
             <w:shd w:val="clear" w:color="auto" w:fill="auto"/>
             <w:tcMar>
               <w:left w:w="107" w:type="dxa"/>
@@ -375,13 +354,7 @@
         </w:tc>
         <w:tc>
           <w:tcPr>
-            <w:tcW w:w="8490" w:type="dxa"/>
-            <w:tcBorders>
-              <w:top w:val="nil"/>
-              <w:left w:val="nil"/>
-              <w:bottom w:val="nil"/>
-              <w:right w:val="single" w:sz="8" w:space="0" w:color="4F81BD"/>
-            </w:tcBorders>
+            <w:tcW w:w="0" w:type="auto"/>
             <w:shd w:val="clear" w:color="auto" w:fill="auto"/>
           </w:tcPr>
           <w:p>
@@ -394,13 +367,7 @@
       <w:tr>
         <w:tc>
           <w:tcPr>
-            <w:tcW w:w="2309" w:type="dxa"/>
-            <w:tcBorders>
-              <w:top w:val="single" w:sz="8" w:space="0" w:color="4F81BD"/>
-              <w:left w:val="single" w:sz="8" w:space="0" w:color="4F81BD"/>
-              <w:bottom w:val="single" w:sz="8" w:space="0" w:color="4F81BD"/>
-              <w:right w:val="single" w:sz="8" w:space="0" w:color="4F81BD"/>
-            </w:tcBorders>
+            <w:tcW w:w="0" w:type="auto"/>
             <w:shd w:val="clear" w:color="auto" w:fill="auto"/>
             <w:tcMar>
               <w:left w:w="107" w:type="dxa"/>
@@ -410,19 +377,11 @@
             <w:r>
               <w:t>Weak student</w:t>
             </w:r>
-            <w:bookmarkStart w:id="0" w:name="_GoBack"/>
-            <w:bookmarkEnd w:id="0"/>
           </w:p>
         </w:tc>
         <w:tc>
           <w:tcPr>
-            <w:tcW w:w="8490" w:type="dxa"/>
-            <w:tcBorders>
-              <w:top w:val="single" w:sz="8" w:space="0" w:color="4F81BD"/>
-              <w:left w:val="single" w:sz="8" w:space="0" w:color="4F81BD"/>
-              <w:bottom w:val="single" w:sz="8" w:space="0" w:color="4F81BD"/>
-              <w:right w:val="single" w:sz="8" w:space="0" w:color="4F81BD"/>
-            </w:tcBorders>
+            <w:tcW w:w="0" w:type="auto"/>
             <w:shd w:val="clear" w:color="auto" w:fill="auto"/>
             <w:tcMar>
               <w:left w:w="107" w:type="dxa"/>
@@ -2152,7 +2111,7 @@
   <a:extraClrSchemeLst/>
   <a:extLst>
     <a:ext uri="{05A4C25C-085E-4340-85A3-A5531E510DB2}">
-      <thm15:themeFamily xmlns="" xmlns:thm15="http://schemas.microsoft.com/office/thememl/2012/main" name="Office Theme" id="{62F939B6-93AF-4DB8-9C6B-D6C7DFDC589F}" vid="{4A3C46E8-61CC-4603-A589-7422A47A8E4A}"/>
+      <thm15:themeFamily xmlns:thm15="http://schemas.microsoft.com/office/thememl/2012/main" xmlns="" name="Office Theme" id="{62F939B6-93AF-4DB8-9C6B-D6C7DFDC589F}" vid="{4A3C46E8-61CC-4603-A589-7422A47A8E4A}"/>
     </a:ext>
   </a:extLst>
 </a:theme>

</xml_diff>

<commit_message>
table removed from script template
</commit_message>
<xml_diff>
--- a/script_drafter/resources/OS_template.docx
+++ b/script_drafter/resources/OS_template.docx
@@ -22,7 +22,29 @@
           <w:sz w:val="38"/>
           <w:szCs w:val="38"/>
         </w:rPr>
-        <w:t>Lesson $lesson_num—$topic</w:t>
+        <w:t>Lesson $</w:t>
+      </w:r>
+      <w:proofErr w:type="spellStart"/>
+      <w:r>
+        <w:rPr>
+          <w:rFonts w:eastAsia="Calibri"/>
+          <w:b/>
+          <w:color w:val="365F91"/>
+          <w:sz w:val="38"/>
+          <w:szCs w:val="38"/>
+        </w:rPr>
+        <w:t>lesson_num</w:t>
+      </w:r>
+      <w:proofErr w:type="spellEnd"/>
+      <w:r>
+        <w:rPr>
+          <w:rFonts w:eastAsia="Calibri"/>
+          <w:b/>
+          <w:color w:val="365F91"/>
+          <w:sz w:val="38"/>
+          <w:szCs w:val="38"/>
+        </w:rPr>
+        <w:t>—$topic</w:t>
       </w:r>
     </w:p>
     <w:p/>
@@ -90,8 +112,18 @@
           <w:color w:val="365F91"/>
         </w:rPr>
         <w:tab/>
-        <w:t>$lesson_type</w:t>
-      </w:r>
+        <w:t>$</w:t>
+      </w:r>
+      <w:proofErr w:type="spellStart"/>
+      <w:r>
+        <w:rPr>
+          <w:b/>
+          <w:bCs/>
+          <w:color w:val="365F91"/>
+        </w:rPr>
+        <w:t>lesson_type</w:t>
+      </w:r>
+      <w:proofErr w:type="spellEnd"/>
       <w:r>
         <w:rPr>
           <w:color w:val="365F91"/>
@@ -299,7 +331,7 @@
         <w:tblLook w:val="0000" w:firstRow="0" w:lastRow="0" w:firstColumn="0" w:lastColumn="0" w:noHBand="0" w:noVBand="0"/>
       </w:tblPr>
       <w:tblGrid>
-        <w:gridCol w:w="1662"/>
+        <w:gridCol w:w="429"/>
         <w:gridCol w:w="977"/>
       </w:tblGrid>
       <w:tr>
@@ -313,7 +345,7 @@
           </w:tcPr>
           <w:p>
             <w:r>
-              <w:t>Tutor</w:t>
+              <w:t>T</w:t>
             </w:r>
           </w:p>
         </w:tc>
@@ -327,12 +359,7 @@
           </w:tcPr>
           <w:p>
             <w:r>
-              <w:t>$Tut</w:t>
-            </w:r>
-            <w:bookmarkStart w:id="0" w:name="_GoBack"/>
-            <w:bookmarkEnd w:id="0"/>
-            <w:r>
-              <w:t>or</w:t>
+              <w:t>$Tutor</w:t>
             </w:r>
           </w:p>
         </w:tc>
@@ -348,8 +375,10 @@
           </w:tcPr>
           <w:p>
             <w:r>
-              <w:t>Strong student</w:t>
+              <w:t>S</w:t>
             </w:r>
+            <w:bookmarkStart w:id="0" w:name="_GoBack"/>
+            <w:bookmarkEnd w:id="0"/>
           </w:p>
         </w:tc>
         <w:tc>
@@ -375,7 +404,7 @@
           </w:tcPr>
           <w:p>
             <w:r>
-              <w:t>Weak student</w:t>
+              <w:t>W</w:t>
             </w:r>
           </w:p>
         </w:tc>
@@ -2111,7 +2140,7 @@
   <a:extraClrSchemeLst/>
   <a:extLst>
     <a:ext uri="{05A4C25C-085E-4340-85A3-A5531E510DB2}">
-      <thm15:themeFamily xmlns:thm15="http://schemas.microsoft.com/office/thememl/2012/main" xmlns="" name="Office Theme" id="{62F939B6-93AF-4DB8-9C6B-D6C7DFDC589F}" vid="{4A3C46E8-61CC-4603-A589-7422A47A8E4A}"/>
+      <thm15:themeFamily xmlns="" xmlns:thm15="http://schemas.microsoft.com/office/thememl/2012/main" name="Office Theme" id="{62F939B6-93AF-4DB8-9C6B-D6C7DFDC589F}" vid="{4A3C46E8-61CC-4603-A589-7422A47A8E4A}"/>
     </a:ext>
   </a:extLst>
 </a:theme>

</xml_diff>